<commit_message>
binary data protocol start
</commit_message>
<xml_diff>
--- a/docs/бинарный протокол.docx
+++ b/docs/бинарный протокол.docx
@@ -16,6 +16,7 @@
       </w:tblPr>
       <w:tblGrid>
         <w:gridCol w:w="1196"/>
+        <w:gridCol w:w="1435"/>
         <w:gridCol w:w="1196"/>
         <w:gridCol w:w="1196"/>
         <w:gridCol w:w="1196"/>
@@ -55,6 +56,24 @@
               <w:rPr>
                 <w:lang w:val="en-US"/>
               </w:rPr>
+              <w:t>Packet size</w:t>
+            </w:r>
+          </w:p>
+        </w:tc>
+        <w:tc>
+          <w:tcPr>
+            <w:tcW w:w="1196" w:type="dxa"/>
+          </w:tcPr>
+          <w:p>
+            <w:pPr>
+              <w:rPr>
+                <w:lang w:val="en-US"/>
+              </w:rPr>
+            </w:pPr>
+            <w:r>
+              <w:rPr>
+                <w:lang w:val="en-US"/>
+              </w:rPr>
               <w:t>Write page</w:t>
             </w:r>
           </w:p>
@@ -148,6 +167,24 @@
                 <w:lang w:val="en-US"/>
               </w:rPr>
               <w:t>0xB1</w:t>
+            </w:r>
+          </w:p>
+        </w:tc>
+        <w:tc>
+          <w:tcPr>
+            <w:tcW w:w="1196" w:type="dxa"/>
+          </w:tcPr>
+          <w:p>
+            <w:pPr>
+              <w:rPr>
+                <w:lang w:val="en-US"/>
+              </w:rPr>
+            </w:pPr>
+            <w:r>
+              <w:rPr>
+                <w:lang w:val="en-US"/>
+              </w:rPr>
+              <w:t>1+4+256+1+1</w:t>
             </w:r>
           </w:p>
         </w:tc>
@@ -259,6 +296,7 @@
         <w:gridCol w:w="1196"/>
         <w:gridCol w:w="1196"/>
         <w:gridCol w:w="1196"/>
+        <w:gridCol w:w="1196"/>
       </w:tblGrid>
       <w:tr>
         <w:tc>
@@ -293,6 +331,24 @@
               <w:rPr>
                 <w:lang w:val="en-US"/>
               </w:rPr>
+              <w:t>Packet size</w:t>
+            </w:r>
+          </w:p>
+        </w:tc>
+        <w:tc>
+          <w:tcPr>
+            <w:tcW w:w="1196" w:type="dxa"/>
+          </w:tcPr>
+          <w:p>
+            <w:pPr>
+              <w:rPr>
+                <w:lang w:val="en-US"/>
+              </w:rPr>
+            </w:pPr>
+            <w:r>
+              <w:rPr>
+                <w:lang w:val="en-US"/>
+              </w:rPr>
               <w:t>Write page</w:t>
             </w:r>
             <w:r>
@@ -320,13 +376,7 @@
               <w:rPr>
                 <w:lang w:val="en-US"/>
               </w:rPr>
-              <w:t>Page</w:t>
-            </w:r>
-            <w:r>
-              <w:rPr>
-                <w:lang w:val="en-US"/>
-              </w:rPr>
-              <w:t xml:space="preserve"> number</w:t>
+              <w:t>Page number</w:t>
             </w:r>
           </w:p>
         </w:tc>
@@ -395,6 +445,19 @@
               <w:rPr>
                 <w:lang w:val="en-US"/>
               </w:rPr>
+              <w:t>1+4+1+1</w:t>
+            </w:r>
+          </w:p>
+        </w:tc>
+        <w:tc>
+          <w:tcPr>
+            <w:tcW w:w="1196" w:type="dxa"/>
+          </w:tcPr>
+          <w:p>
+            <w:r>
+              <w:rPr>
+                <w:lang w:val="en-US"/>
+              </w:rPr>
               <w:t>0x0</w:t>
             </w:r>
             <w:r>
@@ -416,13 +479,7 @@
               <w:rPr>
                 <w:lang w:val="en-US"/>
               </w:rPr>
-              <w:t>4</w:t>
-            </w:r>
-            <w:r>
-              <w:rPr>
-                <w:lang w:val="en-US"/>
-              </w:rPr>
-              <w:t xml:space="preserve"> bytes</w:t>
+              <w:t>4 bytes</w:t>
             </w:r>
           </w:p>
         </w:tc>
@@ -642,6 +699,7 @@
   <w:style w:type="paragraph" w:default="1" w:styleId="a">
     <w:name w:val="Normal"/>
     <w:qFormat/>
+    <w:rsid w:val="00255F2B"/>
   </w:style>
   <w:style w:type="character" w:default="1" w:styleId="a0">
     <w:name w:val="Default Paragraph Font"/>

</xml_diff>